<commit_message>
Up IMGS DATABASE (PART 1)
</commit_message>
<xml_diff>
--- a/Relatório_LAB.docx
+++ b/Relatório_LAB.docx
@@ -2342,6 +2342,10 @@
     <w:p>
       <w:pPr>
         <w:pStyle w:val="Ttulo1"/>
+        <w:numPr>
+          <w:ilvl w:val="0"/>
+          <w:numId w:val="13"/>
+        </w:numPr>
         <w:jc w:val="both"/>
         <w:rPr>
           <w:rFonts w:eastAsia="Play"/>
@@ -2393,16 +2397,7 @@
           <w:sz w:val="22"/>
           <w:szCs w:val="22"/>
         </w:rPr>
-        <w:t xml:space="preserve">O presente relatório documenta a execução da primeira fase do desenvolvimento de uma aplicação web intitulada "Portal de Gestão de Biblioteca LEI-UTAD". Esta aplicação tem como objetivo facilitar a gestão e a interação dos </w:t>
-      </w:r>
-      <w:r>
-        <w:rPr>
-          <w:rFonts w:ascii="Arial" w:eastAsia="Arial" w:hAnsi="Arial" w:cs="Arial"/>
-          <w:color w:val="000000"/>
-          <w:sz w:val="22"/>
-          <w:szCs w:val="22"/>
-        </w:rPr>
-        <w:t>utilizadores com a biblioteca da Universidade de Trás-os-Montes e Alto Douro (UTAD), proporcionando uma interface intuitiva e eficiente para a administração, requisição e consulta de livros.</w:t>
+        <w:t>O presente relatório documenta a execução da primeira fase do desenvolvimento de uma aplicação web intitulada "Portal de Gestão de Biblioteca LEI-UTAD". Esta aplicação tem como objetivo facilitar a gestão e a interação dos utilizadores com a biblioteca da Universidade de Trás-os-Montes e Alto Douro (UTAD), proporcionando uma interface intuitiva e eficiente para a administração, requisição e consulta de livros.</w:t>
       </w:r>
     </w:p>
     <w:p>
@@ -2762,6 +2757,10 @@
     <w:p>
       <w:pPr>
         <w:pStyle w:val="Ttulo1"/>
+        <w:numPr>
+          <w:ilvl w:val="0"/>
+          <w:numId w:val="13"/>
+        </w:numPr>
         <w:jc w:val="both"/>
         <w:rPr>
           <w:rFonts w:eastAsia="Play"/>
@@ -2788,6 +2787,10 @@
     <w:p>
       <w:pPr>
         <w:pStyle w:val="Ttulo2"/>
+        <w:numPr>
+          <w:ilvl w:val="1"/>
+          <w:numId w:val="13"/>
+        </w:numPr>
         <w:jc w:val="both"/>
         <w:rPr>
           <w:rFonts w:eastAsia="Arial"/>
@@ -2842,21 +2845,16 @@
           <w:sz w:val="22"/>
           <w:szCs w:val="22"/>
         </w:rPr>
-        <w:t xml:space="preserve">Os requisitos funcionais descrevem as </w:t>
-      </w:r>
-      <w:r>
-        <w:rPr>
-          <w:rFonts w:ascii="Arial" w:eastAsia="Arial" w:hAnsi="Arial" w:cs="Arial"/>
-          <w:color w:val="000000"/>
-          <w:sz w:val="22"/>
-          <w:szCs w:val="22"/>
-        </w:rPr>
-        <w:t>funcionalidades específicas que o sistema deve oferecer, ou seja, o que o sistema deve fazer. Eles incluem as ações, operações e comportamentos que o sistema deve suportar para atender às necessidades dos utilizadores. Os requisitos funcionais são geralmente representados por meio de casos de uso.</w:t>
+        <w:t>Os requisitos funcionais descrevem as funcionalidades específicas que o sistema deve oferecer, ou seja, o que o sistema deve fazer. Eles incluem as ações, operações e comportamentos que o sistema deve suportar para atender às necessidades dos utilizadores. Os requisitos funcionais são geralmente representados por meio de casos de uso.</w:t>
       </w:r>
     </w:p>
     <w:p>
       <w:pPr>
         <w:pStyle w:val="Ttulo2"/>
+        <w:numPr>
+          <w:ilvl w:val="1"/>
+          <w:numId w:val="13"/>
+        </w:numPr>
         <w:jc w:val="both"/>
         <w:rPr>
           <w:rFonts w:eastAsia="Arial"/>
@@ -2917,6 +2915,10 @@
     <w:p>
       <w:pPr>
         <w:pStyle w:val="Ttulo2"/>
+        <w:numPr>
+          <w:ilvl w:val="1"/>
+          <w:numId w:val="13"/>
+        </w:numPr>
         <w:jc w:val="both"/>
         <w:rPr>
           <w:rFonts w:eastAsia="Arial"/>
@@ -3030,6 +3032,10 @@
     <w:p>
       <w:pPr>
         <w:pStyle w:val="Ttulo2"/>
+        <w:numPr>
+          <w:ilvl w:val="1"/>
+          <w:numId w:val="13"/>
+        </w:numPr>
         <w:jc w:val="both"/>
         <w:rPr>
           <w:rFonts w:eastAsia="Arial"/>
@@ -3070,15 +3076,7 @@
           <w:sz w:val="22"/>
           <w:szCs w:val="22"/>
         </w:rPr>
-        <w:t xml:space="preserve">O diagrama ER é uma ferramenta utilizada para criar um modelo conceitual de uma base de dados. Ele utiliza entidades, </w:t>
-      </w:r>
-      <w:r>
-        <w:rPr>
-          <w:rFonts w:ascii="Arial" w:eastAsia="Arial" w:hAnsi="Arial" w:cs="Arial"/>
-          <w:sz w:val="22"/>
-          <w:szCs w:val="22"/>
-        </w:rPr>
-        <w:t>relacionamentos e atributos para representar os elementos e suas conexões no mundo real.</w:t>
+        <w:t>O diagrama ER é uma ferramenta utilizada para criar um modelo conceitual de uma base de dados. Ele utiliza entidades, relacionamentos e atributos para representar os elementos e suas conexões no mundo real.</w:t>
       </w:r>
     </w:p>
     <w:p>
@@ -3540,6 +3538,10 @@
     <w:p>
       <w:pPr>
         <w:pStyle w:val="Ttulo1"/>
+        <w:numPr>
+          <w:ilvl w:val="0"/>
+          <w:numId w:val="13"/>
+        </w:numPr>
         <w:jc w:val="both"/>
         <w:rPr>
           <w:rFonts w:eastAsia="Play"/>
@@ -3558,6 +3560,10 @@
     <w:p>
       <w:pPr>
         <w:pStyle w:val="Ttulo2"/>
+        <w:numPr>
+          <w:ilvl w:val="1"/>
+          <w:numId w:val="13"/>
+        </w:numPr>
         <w:jc w:val="both"/>
         <w:rPr>
           <w:rFonts w:eastAsia="Play"/>
@@ -3624,15 +3630,7 @@
           <w:sz w:val="22"/>
           <w:szCs w:val="22"/>
         </w:rPr>
-        <w:t xml:space="preserve">: A entidade </w:t>
-      </w:r>
-      <w:r>
-        <w:rPr>
-          <w:rFonts w:ascii="Arial" w:eastAsia="Arial" w:hAnsi="Arial" w:cs="Arial"/>
-          <w:sz w:val="22"/>
-          <w:szCs w:val="22"/>
-        </w:rPr>
-        <w:t>"Biblioteca" incorpora atributos essenciais, incluindo nome, localização (especificada pela morada, código postal e localidade), horário de funcionamento (abertura e fecho), telefone e endereço de e-mail. Essas informações são disponibilizadas tanto para utilizadores autenticados quanto para utilizadores não autenticados, garantindo acessibilidade abrangente.</w:t>
+        <w:t>: A entidade "Biblioteca" incorpora atributos essenciais, incluindo nome, localização (especificada pela morada, código postal e localidade), horário de funcionamento (abertura e fecho), telefone e endereço de e-mail. Essas informações são disponibilizadas tanto para utilizadores autenticados quanto para utilizadores não autenticados, garantindo acessibilidade abrangente.</w:t>
       </w:r>
     </w:p>
     <w:p>
@@ -3908,6 +3906,10 @@
     <w:p>
       <w:pPr>
         <w:pStyle w:val="Ttulo2"/>
+        <w:numPr>
+          <w:ilvl w:val="1"/>
+          <w:numId w:val="13"/>
+        </w:numPr>
         <w:jc w:val="both"/>
         <w:rPr>
           <w:rFonts w:eastAsia="Play"/>
@@ -4272,6 +4274,10 @@
     <w:p>
       <w:pPr>
         <w:pStyle w:val="Ttulo2"/>
+        <w:numPr>
+          <w:ilvl w:val="1"/>
+          <w:numId w:val="13"/>
+        </w:numPr>
         <w:jc w:val="both"/>
         <w:rPr>
           <w:rFonts w:eastAsia="Play"/>
@@ -4290,6 +4296,10 @@
     <w:p>
       <w:pPr>
         <w:pStyle w:val="Ttulo3"/>
+        <w:numPr>
+          <w:ilvl w:val="2"/>
+          <w:numId w:val="13"/>
+        </w:numPr>
         <w:jc w:val="both"/>
         <w:rPr>
           <w:rFonts w:eastAsia="Arial"/>
@@ -4389,15 +4399,7 @@
           <w:sz w:val="22"/>
           <w:szCs w:val="22"/>
         </w:rPr>
-        <w:t xml:space="preserve">O </w:t>
-      </w:r>
-      <w:r>
-        <w:rPr>
-          <w:rFonts w:ascii="Arial" w:eastAsia="Arial" w:hAnsi="Arial" w:cs="Arial"/>
-          <w:sz w:val="22"/>
-          <w:szCs w:val="22"/>
-        </w:rPr>
-        <w:t>sistema deve enviar um e-mail de confirmação ao leitor após o registo.</w:t>
+        <w:t>O sistema deve enviar um e-mail de confirmação ao leitor após o registo.</w:t>
       </w:r>
     </w:p>
     <w:p>
@@ -4633,15 +4635,7 @@
           <w:sz w:val="22"/>
           <w:szCs w:val="22"/>
         </w:rPr>
-        <w:t xml:space="preserve">O sistema deve incluir um mecanismo de </w:t>
-      </w:r>
-      <w:r>
-        <w:rPr>
-          <w:rFonts w:ascii="Arial" w:eastAsia="Arial" w:hAnsi="Arial" w:cs="Arial"/>
-          <w:sz w:val="22"/>
-          <w:szCs w:val="22"/>
-        </w:rPr>
-        <w:t>pesquisa de livros.</w:t>
+        <w:t>O sistema deve incluir um mecanismo de pesquisa de livros.</w:t>
       </w:r>
     </w:p>
     <w:p>
@@ -5205,6 +5199,10 @@
     <w:p>
       <w:pPr>
         <w:pStyle w:val="Ttulo3"/>
+        <w:numPr>
+          <w:ilvl w:val="2"/>
+          <w:numId w:val="13"/>
+        </w:numPr>
         <w:jc w:val="both"/>
         <w:rPr>
           <w:rFonts w:eastAsia="Arial"/>
@@ -5301,15 +5299,7 @@
           <w:sz w:val="22"/>
           <w:szCs w:val="22"/>
         </w:rPr>
-        <w:t xml:space="preserve">O sistema deve cumprir com o </w:t>
-      </w:r>
-      <w:r>
-        <w:rPr>
-          <w:rFonts w:ascii="Arial" w:eastAsia="Arial" w:hAnsi="Arial" w:cs="Arial"/>
-          <w:sz w:val="22"/>
-          <w:szCs w:val="22"/>
-        </w:rPr>
-        <w:t>Regulamento Geral de Proteção de Dados (RGPD) e outras regulamentações de privacidade de dados aplicáveis.</w:t>
+        <w:t>O sistema deve cumprir com o Regulamento Geral de Proteção de Dados (RGPD) e outras regulamentações de privacidade de dados aplicáveis.</w:t>
       </w:r>
     </w:p>
     <w:p>
@@ -5562,6 +5552,10 @@
     <w:p>
       <w:pPr>
         <w:pStyle w:val="Ttulo2"/>
+        <w:numPr>
+          <w:ilvl w:val="1"/>
+          <w:numId w:val="13"/>
+        </w:numPr>
         <w:jc w:val="both"/>
         <w:rPr>
           <w:rFonts w:eastAsia="Play"/>
@@ -5793,6 +5787,10 @@
     <w:p>
       <w:pPr>
         <w:pStyle w:val="Ttulo1"/>
+        <w:numPr>
+          <w:ilvl w:val="0"/>
+          <w:numId w:val="13"/>
+        </w:numPr>
         <w:rPr>
           <w:rFonts w:eastAsia="Arial"/>
         </w:rPr>
@@ -5852,6 +5850,10 @@
     <w:p>
       <w:pPr>
         <w:pStyle w:val="Ttulo2"/>
+        <w:numPr>
+          <w:ilvl w:val="1"/>
+          <w:numId w:val="13"/>
+        </w:numPr>
         <w:rPr>
           <w:rFonts w:eastAsia="Arial"/>
         </w:rPr>
@@ -6035,6 +6037,10 @@
     <w:p>
       <w:pPr>
         <w:pStyle w:val="Ttulo2"/>
+        <w:numPr>
+          <w:ilvl w:val="1"/>
+          <w:numId w:val="13"/>
+        </w:numPr>
         <w:rPr>
           <w:rFonts w:eastAsia="Arial"/>
         </w:rPr>
@@ -6066,6 +6072,7 @@
     </w:p>
     <w:p>
       <w:pPr>
+        <w:keepNext/>
         <w:pBdr>
           <w:top w:val="nil"/>
           <w:left w:val="nil"/>
@@ -6076,12 +6083,6 @@
         <w:spacing w:before="120" w:after="120" w:line="360" w:lineRule="auto"/>
         <w:ind w:firstLine="567"/>
         <w:jc w:val="both"/>
-        <w:rPr>
-          <w:rFonts w:ascii="Arial" w:eastAsia="Arial" w:hAnsi="Arial" w:cs="Arial"/>
-          <w:color w:val="000000"/>
-          <w:sz w:val="22"/>
-          <w:szCs w:val="22"/>
-        </w:rPr>
       </w:pPr>
       <w:r>
         <w:rPr>
@@ -6136,6 +6137,630 @@
     </w:p>
     <w:p>
       <w:pPr>
+        <w:pStyle w:val="Legenda"/>
+        <w:ind w:left="1440" w:firstLine="720"/>
+        <w:jc w:val="both"/>
+        <w:rPr>
+          <w:rFonts w:ascii="Arial" w:eastAsia="Arial" w:hAnsi="Arial" w:cs="Arial"/>
+          <w:color w:val="000000"/>
+          <w:sz w:val="22"/>
+          <w:szCs w:val="22"/>
+        </w:rPr>
+      </w:pPr>
+      <w:r>
+        <w:t xml:space="preserve">Figura </w:t>
+      </w:r>
+      <w:fldSimple w:instr=" SEQ Figura \* ARABIC ">
+        <w:r>
+          <w:rPr>
+            <w:noProof/>
+          </w:rPr>
+          <w:t>4</w:t>
+        </w:r>
+      </w:fldSimple>
+      <w:r>
+        <w:t>-&gt; Fase 2: Diagrama de Casos de Uso (Retificado)</w:t>
+      </w:r>
+    </w:p>
+    <w:p>
+      <w:pPr>
+        <w:pBdr>
+          <w:top w:val="nil"/>
+          <w:left w:val="nil"/>
+          <w:bottom w:val="nil"/>
+          <w:right w:val="nil"/>
+          <w:between w:val="nil"/>
+        </w:pBdr>
+        <w:spacing w:before="120" w:after="120" w:line="360" w:lineRule="auto"/>
+        <w:jc w:val="both"/>
+        <w:rPr>
+          <w:rFonts w:ascii="Arial" w:eastAsia="Arial" w:hAnsi="Arial" w:cs="Arial"/>
+          <w:color w:val="000000"/>
+          <w:sz w:val="22"/>
+          <w:szCs w:val="22"/>
+        </w:rPr>
+      </w:pPr>
+    </w:p>
+    <w:p>
+      <w:pPr>
+        <w:pBdr>
+          <w:top w:val="nil"/>
+          <w:left w:val="nil"/>
+          <w:bottom w:val="nil"/>
+          <w:right w:val="nil"/>
+          <w:between w:val="nil"/>
+        </w:pBdr>
+        <w:spacing w:before="120" w:after="120" w:line="360" w:lineRule="auto"/>
+        <w:jc w:val="both"/>
+        <w:rPr>
+          <w:rFonts w:ascii="Arial" w:eastAsia="Arial" w:hAnsi="Arial" w:cs="Arial"/>
+          <w:color w:val="000000"/>
+          <w:sz w:val="22"/>
+          <w:szCs w:val="22"/>
+        </w:rPr>
+      </w:pPr>
+    </w:p>
+    <w:p>
+      <w:pPr>
+        <w:pBdr>
+          <w:top w:val="nil"/>
+          <w:left w:val="nil"/>
+          <w:bottom w:val="nil"/>
+          <w:right w:val="nil"/>
+          <w:between w:val="nil"/>
+        </w:pBdr>
+        <w:spacing w:before="120" w:after="120" w:line="360" w:lineRule="auto"/>
+        <w:jc w:val="both"/>
+        <w:rPr>
+          <w:rFonts w:ascii="Arial" w:eastAsia="Arial" w:hAnsi="Arial" w:cs="Arial"/>
+          <w:color w:val="000000"/>
+          <w:sz w:val="22"/>
+          <w:szCs w:val="22"/>
+        </w:rPr>
+      </w:pPr>
+    </w:p>
+    <w:p>
+      <w:pPr>
+        <w:pBdr>
+          <w:top w:val="nil"/>
+          <w:left w:val="nil"/>
+          <w:bottom w:val="nil"/>
+          <w:right w:val="nil"/>
+          <w:between w:val="nil"/>
+        </w:pBdr>
+        <w:spacing w:before="120" w:after="120" w:line="360" w:lineRule="auto"/>
+        <w:jc w:val="both"/>
+        <w:rPr>
+          <w:rFonts w:ascii="Arial" w:eastAsia="Arial" w:hAnsi="Arial" w:cs="Arial"/>
+          <w:color w:val="000000"/>
+          <w:sz w:val="22"/>
+          <w:szCs w:val="22"/>
+        </w:rPr>
+      </w:pPr>
+    </w:p>
+    <w:p>
+      <w:pPr>
+        <w:pBdr>
+          <w:top w:val="nil"/>
+          <w:left w:val="nil"/>
+          <w:bottom w:val="nil"/>
+          <w:right w:val="nil"/>
+          <w:between w:val="nil"/>
+        </w:pBdr>
+        <w:spacing w:before="120" w:after="120" w:line="360" w:lineRule="auto"/>
+        <w:jc w:val="both"/>
+        <w:rPr>
+          <w:rFonts w:ascii="Arial" w:eastAsia="Arial" w:hAnsi="Arial" w:cs="Arial"/>
+          <w:color w:val="000000"/>
+          <w:sz w:val="22"/>
+          <w:szCs w:val="22"/>
+        </w:rPr>
+      </w:pPr>
+    </w:p>
+    <w:p>
+      <w:pPr>
+        <w:pBdr>
+          <w:top w:val="nil"/>
+          <w:left w:val="nil"/>
+          <w:bottom w:val="nil"/>
+          <w:right w:val="nil"/>
+          <w:between w:val="nil"/>
+        </w:pBdr>
+        <w:spacing w:before="120" w:after="120" w:line="360" w:lineRule="auto"/>
+        <w:jc w:val="both"/>
+        <w:rPr>
+          <w:rFonts w:ascii="Arial" w:eastAsia="Arial" w:hAnsi="Arial" w:cs="Arial"/>
+          <w:color w:val="000000"/>
+          <w:sz w:val="22"/>
+          <w:szCs w:val="22"/>
+        </w:rPr>
+      </w:pPr>
+    </w:p>
+    <w:p>
+      <w:pPr>
+        <w:pBdr>
+          <w:top w:val="nil"/>
+          <w:left w:val="nil"/>
+          <w:bottom w:val="nil"/>
+          <w:right w:val="nil"/>
+          <w:between w:val="nil"/>
+        </w:pBdr>
+        <w:spacing w:before="120" w:after="120" w:line="360" w:lineRule="auto"/>
+        <w:jc w:val="both"/>
+        <w:rPr>
+          <w:rFonts w:ascii="Arial" w:eastAsia="Arial" w:hAnsi="Arial" w:cs="Arial"/>
+          <w:color w:val="000000"/>
+          <w:sz w:val="22"/>
+          <w:szCs w:val="22"/>
+        </w:rPr>
+      </w:pPr>
+    </w:p>
+    <w:p>
+      <w:pPr>
+        <w:pBdr>
+          <w:top w:val="nil"/>
+          <w:left w:val="nil"/>
+          <w:bottom w:val="nil"/>
+          <w:right w:val="nil"/>
+          <w:between w:val="nil"/>
+        </w:pBdr>
+        <w:spacing w:before="120" w:after="120" w:line="360" w:lineRule="auto"/>
+        <w:jc w:val="both"/>
+        <w:rPr>
+          <w:rFonts w:ascii="Arial" w:eastAsia="Arial" w:hAnsi="Arial" w:cs="Arial"/>
+          <w:color w:val="000000"/>
+          <w:sz w:val="22"/>
+          <w:szCs w:val="22"/>
+        </w:rPr>
+      </w:pPr>
+    </w:p>
+    <w:p>
+      <w:pPr>
+        <w:pStyle w:val="Ttulo2"/>
+        <w:numPr>
+          <w:ilvl w:val="1"/>
+          <w:numId w:val="13"/>
+        </w:numPr>
+        <w:rPr>
+          <w:rFonts w:eastAsia="Arial"/>
+        </w:rPr>
+      </w:pPr>
+      <w:r>
+        <w:rPr>
+          <w:rFonts w:eastAsia="Arial"/>
+        </w:rPr>
+        <w:lastRenderedPageBreak/>
+        <w:t>Mapeamento</w:t>
+      </w:r>
+      <w:r>
+        <w:rPr>
+          <w:rFonts w:eastAsia="Arial"/>
+        </w:rPr>
+        <w:t xml:space="preserve"> do Diagrama E-R</w:t>
+      </w:r>
+      <w:r>
+        <w:rPr>
+          <w:rFonts w:eastAsia="Arial"/>
+        </w:rPr>
+        <w:t xml:space="preserve"> para modelo Relacional</w:t>
+      </w:r>
+    </w:p>
+    <w:p>
+      <w:pPr>
+        <w:rPr>
+          <w:rFonts w:eastAsia="Arial"/>
+        </w:rPr>
+      </w:pPr>
+    </w:p>
+    <w:p>
+      <w:pPr>
+        <w:ind w:left="720"/>
+        <w:rPr>
+          <w:rFonts w:eastAsia="Arial"/>
+        </w:rPr>
+      </w:pPr>
+    </w:p>
+    <w:p>
+      <w:pPr>
+        <w:pBdr>
+          <w:top w:val="nil"/>
+          <w:left w:val="nil"/>
+          <w:bottom w:val="nil"/>
+          <w:right w:val="nil"/>
+          <w:between w:val="nil"/>
+        </w:pBdr>
+        <w:spacing w:before="120" w:after="120" w:line="360" w:lineRule="auto"/>
+        <w:jc w:val="both"/>
+        <w:rPr>
+          <w:rFonts w:ascii="Arial" w:eastAsia="Arial" w:hAnsi="Arial" w:cs="Arial"/>
+          <w:color w:val="000000"/>
+          <w:sz w:val="22"/>
+          <w:szCs w:val="22"/>
+        </w:rPr>
+      </w:pPr>
+    </w:p>
+    <w:p>
+      <w:pPr>
+        <w:pBdr>
+          <w:top w:val="nil"/>
+          <w:left w:val="nil"/>
+          <w:bottom w:val="nil"/>
+          <w:right w:val="nil"/>
+          <w:between w:val="nil"/>
+        </w:pBdr>
+        <w:spacing w:before="120" w:after="120" w:line="360" w:lineRule="auto"/>
+        <w:jc w:val="both"/>
+        <w:rPr>
+          <w:rFonts w:ascii="Arial" w:eastAsia="Arial" w:hAnsi="Arial" w:cs="Arial"/>
+          <w:color w:val="000000"/>
+          <w:sz w:val="22"/>
+          <w:szCs w:val="22"/>
+        </w:rPr>
+      </w:pPr>
+    </w:p>
+    <w:p>
+      <w:pPr>
+        <w:pBdr>
+          <w:top w:val="nil"/>
+          <w:left w:val="nil"/>
+          <w:bottom w:val="nil"/>
+          <w:right w:val="nil"/>
+          <w:between w:val="nil"/>
+        </w:pBdr>
+        <w:spacing w:before="120" w:after="120" w:line="360" w:lineRule="auto"/>
+        <w:jc w:val="both"/>
+        <w:rPr>
+          <w:rFonts w:ascii="Arial" w:eastAsia="Arial" w:hAnsi="Arial" w:cs="Arial"/>
+          <w:color w:val="000000"/>
+          <w:sz w:val="22"/>
+          <w:szCs w:val="22"/>
+        </w:rPr>
+      </w:pPr>
+    </w:p>
+    <w:p>
+      <w:pPr>
+        <w:pBdr>
+          <w:top w:val="nil"/>
+          <w:left w:val="nil"/>
+          <w:bottom w:val="nil"/>
+          <w:right w:val="nil"/>
+          <w:between w:val="nil"/>
+        </w:pBdr>
+        <w:spacing w:before="120" w:after="120" w:line="360" w:lineRule="auto"/>
+        <w:jc w:val="both"/>
+        <w:rPr>
+          <w:rFonts w:ascii="Arial" w:eastAsia="Arial" w:hAnsi="Arial" w:cs="Arial"/>
+          <w:color w:val="000000"/>
+          <w:sz w:val="22"/>
+          <w:szCs w:val="22"/>
+        </w:rPr>
+      </w:pPr>
+    </w:p>
+    <w:p>
+      <w:pPr>
+        <w:pBdr>
+          <w:top w:val="nil"/>
+          <w:left w:val="nil"/>
+          <w:bottom w:val="nil"/>
+          <w:right w:val="nil"/>
+          <w:between w:val="nil"/>
+        </w:pBdr>
+        <w:spacing w:before="120" w:after="120" w:line="360" w:lineRule="auto"/>
+        <w:jc w:val="both"/>
+        <w:rPr>
+          <w:rFonts w:ascii="Arial" w:eastAsia="Arial" w:hAnsi="Arial" w:cs="Arial"/>
+          <w:color w:val="000000"/>
+          <w:sz w:val="22"/>
+          <w:szCs w:val="22"/>
+        </w:rPr>
+      </w:pPr>
+    </w:p>
+    <w:p>
+      <w:pPr>
+        <w:pBdr>
+          <w:top w:val="nil"/>
+          <w:left w:val="nil"/>
+          <w:bottom w:val="nil"/>
+          <w:right w:val="nil"/>
+          <w:between w:val="nil"/>
+        </w:pBdr>
+        <w:spacing w:before="120" w:after="120" w:line="360" w:lineRule="auto"/>
+        <w:jc w:val="both"/>
+        <w:rPr>
+          <w:rFonts w:ascii="Arial" w:eastAsia="Arial" w:hAnsi="Arial" w:cs="Arial"/>
+          <w:color w:val="000000"/>
+          <w:sz w:val="22"/>
+          <w:szCs w:val="22"/>
+        </w:rPr>
+      </w:pPr>
+    </w:p>
+    <w:p>
+      <w:pPr>
+        <w:pBdr>
+          <w:top w:val="nil"/>
+          <w:left w:val="nil"/>
+          <w:bottom w:val="nil"/>
+          <w:right w:val="nil"/>
+          <w:between w:val="nil"/>
+        </w:pBdr>
+        <w:spacing w:before="120" w:after="120" w:line="360" w:lineRule="auto"/>
+        <w:jc w:val="both"/>
+        <w:rPr>
+          <w:rFonts w:ascii="Arial" w:eastAsia="Arial" w:hAnsi="Arial" w:cs="Arial"/>
+          <w:color w:val="000000"/>
+          <w:sz w:val="22"/>
+          <w:szCs w:val="22"/>
+        </w:rPr>
+      </w:pPr>
+    </w:p>
+    <w:p>
+      <w:pPr>
+        <w:pBdr>
+          <w:top w:val="nil"/>
+          <w:left w:val="nil"/>
+          <w:bottom w:val="nil"/>
+          <w:right w:val="nil"/>
+          <w:between w:val="nil"/>
+        </w:pBdr>
+        <w:spacing w:before="120" w:after="120" w:line="360" w:lineRule="auto"/>
+        <w:jc w:val="both"/>
+        <w:rPr>
+          <w:rFonts w:ascii="Arial" w:eastAsia="Arial" w:hAnsi="Arial" w:cs="Arial"/>
+          <w:color w:val="000000"/>
+          <w:sz w:val="22"/>
+          <w:szCs w:val="22"/>
+        </w:rPr>
+      </w:pPr>
+    </w:p>
+    <w:p>
+      <w:pPr>
+        <w:pBdr>
+          <w:top w:val="nil"/>
+          <w:left w:val="nil"/>
+          <w:bottom w:val="nil"/>
+          <w:right w:val="nil"/>
+          <w:between w:val="nil"/>
+        </w:pBdr>
+        <w:spacing w:before="120" w:after="120" w:line="360" w:lineRule="auto"/>
+        <w:jc w:val="both"/>
+        <w:rPr>
+          <w:rFonts w:ascii="Arial" w:eastAsia="Arial" w:hAnsi="Arial" w:cs="Arial"/>
+          <w:color w:val="000000"/>
+          <w:sz w:val="22"/>
+          <w:szCs w:val="22"/>
+        </w:rPr>
+      </w:pPr>
+    </w:p>
+    <w:p>
+      <w:pPr>
+        <w:pBdr>
+          <w:top w:val="nil"/>
+          <w:left w:val="nil"/>
+          <w:bottom w:val="nil"/>
+          <w:right w:val="nil"/>
+          <w:between w:val="nil"/>
+        </w:pBdr>
+        <w:spacing w:before="120" w:after="120" w:line="360" w:lineRule="auto"/>
+        <w:jc w:val="both"/>
+        <w:rPr>
+          <w:rFonts w:ascii="Arial" w:eastAsia="Arial" w:hAnsi="Arial" w:cs="Arial"/>
+          <w:color w:val="000000"/>
+          <w:sz w:val="22"/>
+          <w:szCs w:val="22"/>
+        </w:rPr>
+      </w:pPr>
+    </w:p>
+    <w:p>
+      <w:pPr>
+        <w:pBdr>
+          <w:top w:val="nil"/>
+          <w:left w:val="nil"/>
+          <w:bottom w:val="nil"/>
+          <w:right w:val="nil"/>
+          <w:between w:val="nil"/>
+        </w:pBdr>
+        <w:spacing w:before="120" w:after="120" w:line="360" w:lineRule="auto"/>
+        <w:jc w:val="both"/>
+        <w:rPr>
+          <w:rFonts w:ascii="Arial" w:eastAsia="Arial" w:hAnsi="Arial" w:cs="Arial"/>
+          <w:color w:val="000000"/>
+          <w:sz w:val="22"/>
+          <w:szCs w:val="22"/>
+        </w:rPr>
+      </w:pPr>
+    </w:p>
+    <w:p>
+      <w:pPr>
+        <w:pBdr>
+          <w:top w:val="nil"/>
+          <w:left w:val="nil"/>
+          <w:bottom w:val="nil"/>
+          <w:right w:val="nil"/>
+          <w:between w:val="nil"/>
+        </w:pBdr>
+        <w:spacing w:before="120" w:after="120" w:line="360" w:lineRule="auto"/>
+        <w:jc w:val="both"/>
+        <w:rPr>
+          <w:rFonts w:ascii="Arial" w:eastAsia="Arial" w:hAnsi="Arial" w:cs="Arial"/>
+          <w:color w:val="000000"/>
+          <w:sz w:val="22"/>
+          <w:szCs w:val="22"/>
+        </w:rPr>
+      </w:pPr>
+    </w:p>
+    <w:p>
+      <w:pPr>
+        <w:pBdr>
+          <w:top w:val="nil"/>
+          <w:left w:val="nil"/>
+          <w:bottom w:val="nil"/>
+          <w:right w:val="nil"/>
+          <w:between w:val="nil"/>
+        </w:pBdr>
+        <w:spacing w:before="120" w:after="120" w:line="360" w:lineRule="auto"/>
+        <w:jc w:val="both"/>
+        <w:rPr>
+          <w:rFonts w:ascii="Arial" w:eastAsia="Arial" w:hAnsi="Arial" w:cs="Arial"/>
+          <w:color w:val="000000"/>
+          <w:sz w:val="22"/>
+          <w:szCs w:val="22"/>
+        </w:rPr>
+      </w:pPr>
+    </w:p>
+    <w:p>
+      <w:pPr>
+        <w:pBdr>
+          <w:top w:val="nil"/>
+          <w:left w:val="nil"/>
+          <w:bottom w:val="nil"/>
+          <w:right w:val="nil"/>
+          <w:between w:val="nil"/>
+        </w:pBdr>
+        <w:spacing w:before="120" w:after="120" w:line="360" w:lineRule="auto"/>
+        <w:jc w:val="both"/>
+        <w:rPr>
+          <w:rFonts w:ascii="Arial" w:eastAsia="Arial" w:hAnsi="Arial" w:cs="Arial"/>
+          <w:color w:val="000000"/>
+          <w:sz w:val="22"/>
+          <w:szCs w:val="22"/>
+        </w:rPr>
+      </w:pPr>
+    </w:p>
+    <w:p>
+      <w:pPr>
+        <w:pBdr>
+          <w:top w:val="nil"/>
+          <w:left w:val="nil"/>
+          <w:bottom w:val="nil"/>
+          <w:right w:val="nil"/>
+          <w:between w:val="nil"/>
+        </w:pBdr>
+        <w:spacing w:before="120" w:after="120" w:line="360" w:lineRule="auto"/>
+        <w:jc w:val="both"/>
+        <w:rPr>
+          <w:rFonts w:ascii="Arial" w:eastAsia="Arial" w:hAnsi="Arial" w:cs="Arial"/>
+          <w:color w:val="000000"/>
+          <w:sz w:val="22"/>
+          <w:szCs w:val="22"/>
+        </w:rPr>
+      </w:pPr>
+    </w:p>
+    <w:p>
+      <w:pPr>
+        <w:pBdr>
+          <w:top w:val="nil"/>
+          <w:left w:val="nil"/>
+          <w:bottom w:val="nil"/>
+          <w:right w:val="nil"/>
+          <w:between w:val="nil"/>
+        </w:pBdr>
+        <w:spacing w:before="120" w:after="120" w:line="360" w:lineRule="auto"/>
+        <w:jc w:val="both"/>
+        <w:rPr>
+          <w:rFonts w:ascii="Arial" w:eastAsia="Arial" w:hAnsi="Arial" w:cs="Arial"/>
+          <w:color w:val="000000"/>
+          <w:sz w:val="22"/>
+          <w:szCs w:val="22"/>
+        </w:rPr>
+      </w:pPr>
+    </w:p>
+    <w:p>
+      <w:pPr>
+        <w:pBdr>
+          <w:top w:val="nil"/>
+          <w:left w:val="nil"/>
+          <w:bottom w:val="nil"/>
+          <w:right w:val="nil"/>
+          <w:between w:val="nil"/>
+        </w:pBdr>
+        <w:spacing w:before="120" w:after="120" w:line="360" w:lineRule="auto"/>
+        <w:jc w:val="both"/>
+        <w:rPr>
+          <w:rFonts w:ascii="Arial" w:eastAsia="Arial" w:hAnsi="Arial" w:cs="Arial"/>
+          <w:color w:val="000000"/>
+          <w:sz w:val="22"/>
+          <w:szCs w:val="22"/>
+        </w:rPr>
+      </w:pPr>
+    </w:p>
+    <w:p>
+      <w:pPr>
+        <w:pBdr>
+          <w:top w:val="nil"/>
+          <w:left w:val="nil"/>
+          <w:bottom w:val="nil"/>
+          <w:right w:val="nil"/>
+          <w:between w:val="nil"/>
+        </w:pBdr>
+        <w:spacing w:before="120" w:after="120" w:line="360" w:lineRule="auto"/>
+        <w:jc w:val="both"/>
+        <w:rPr>
+          <w:rFonts w:ascii="Arial" w:eastAsia="Arial" w:hAnsi="Arial" w:cs="Arial"/>
+          <w:color w:val="000000"/>
+          <w:sz w:val="22"/>
+          <w:szCs w:val="22"/>
+        </w:rPr>
+      </w:pPr>
+    </w:p>
+    <w:p>
+      <w:pPr>
+        <w:pBdr>
+          <w:top w:val="nil"/>
+          <w:left w:val="nil"/>
+          <w:bottom w:val="nil"/>
+          <w:right w:val="nil"/>
+          <w:between w:val="nil"/>
+        </w:pBdr>
+        <w:spacing w:before="120" w:after="120" w:line="360" w:lineRule="auto"/>
+        <w:jc w:val="both"/>
+        <w:rPr>
+          <w:rFonts w:ascii="Arial" w:eastAsia="Arial" w:hAnsi="Arial" w:cs="Arial"/>
+          <w:color w:val="000000"/>
+          <w:sz w:val="22"/>
+          <w:szCs w:val="22"/>
+        </w:rPr>
+      </w:pPr>
+    </w:p>
+    <w:p>
+      <w:pPr>
+        <w:pBdr>
+          <w:top w:val="nil"/>
+          <w:left w:val="nil"/>
+          <w:bottom w:val="nil"/>
+          <w:right w:val="nil"/>
+          <w:between w:val="nil"/>
+        </w:pBdr>
+        <w:spacing w:before="120" w:after="120" w:line="360" w:lineRule="auto"/>
+        <w:jc w:val="both"/>
+        <w:rPr>
+          <w:rFonts w:ascii="Arial" w:eastAsia="Arial" w:hAnsi="Arial" w:cs="Arial"/>
+          <w:color w:val="000000"/>
+          <w:sz w:val="22"/>
+          <w:szCs w:val="22"/>
+        </w:rPr>
+      </w:pPr>
+    </w:p>
+    <w:p>
+      <w:pPr>
+        <w:pBdr>
+          <w:top w:val="nil"/>
+          <w:left w:val="nil"/>
+          <w:bottom w:val="nil"/>
+          <w:right w:val="nil"/>
+          <w:between w:val="nil"/>
+        </w:pBdr>
+        <w:spacing w:before="120" w:after="120" w:line="360" w:lineRule="auto"/>
+        <w:jc w:val="both"/>
+        <w:rPr>
+          <w:rFonts w:ascii="Arial" w:eastAsia="Arial" w:hAnsi="Arial" w:cs="Arial"/>
+          <w:color w:val="000000"/>
+          <w:sz w:val="22"/>
+          <w:szCs w:val="22"/>
+        </w:rPr>
+      </w:pPr>
+    </w:p>
+    <w:p>
+      <w:pPr>
         <w:pBdr>
           <w:top w:val="nil"/>
           <w:left w:val="nil"/>
@@ -6280,7 +6905,6 @@
         <w:rPr>
           <w:rFonts w:eastAsia="Play"/>
         </w:rPr>
-        <w:lastRenderedPageBreak/>
         <w:t>Conclusão</w:t>
       </w:r>
       <w:bookmarkEnd w:id="17"/>
@@ -6303,35 +6927,6 @@
           <w:szCs w:val="22"/>
         </w:rPr>
       </w:pPr>
-    </w:p>
-    <w:p>
-      <w:pPr>
-        <w:pBdr>
-          <w:top w:val="nil"/>
-          <w:left w:val="nil"/>
-          <w:bottom w:val="nil"/>
-          <w:right w:val="nil"/>
-          <w:between w:val="nil"/>
-        </w:pBdr>
-        <w:spacing w:before="120" w:after="120" w:line="360" w:lineRule="auto"/>
-        <w:ind w:firstLine="720"/>
-        <w:jc w:val="both"/>
-        <w:rPr>
-          <w:rFonts w:ascii="Arial" w:eastAsia="Arial" w:hAnsi="Arial" w:cs="Arial"/>
-          <w:color w:val="000000"/>
-          <w:sz w:val="22"/>
-          <w:szCs w:val="22"/>
-        </w:rPr>
-      </w:pPr>
-      <w:r>
-        <w:rPr>
-          <w:rFonts w:ascii="Arial" w:eastAsia="Arial" w:hAnsi="Arial" w:cs="Arial"/>
-          <w:color w:val="000000"/>
-          <w:sz w:val="22"/>
-          <w:szCs w:val="22"/>
-        </w:rPr>
-        <w:t>Com a conclusão da primeira fase do trabalho, sentimo-nos muito mais preparados para iniciar de fato a fase de desenvolvimento da plataforma em código. O diagrama ER e a análise dos requisitos de dados permitem-nos compreender como a nossa base de dados irá funcionar e quais tabelas serão necessárias. Além disso, os requisitos funcionais e não funcionais facilitam a compreensão das funcionalidades que precisaremos implementar obrigatoriamente.</w:t>
-      </w:r>
     </w:p>
     <w:p>
       <w:pPr>
@@ -6367,7 +6962,6 @@
           <w:docPartUnique/>
         </w:docPartObj>
       </w:sdtPr>
-      <w:sdtEndPr/>
       <w:sdtContent>
         <w:p>
           <w:pPr>
@@ -6386,7 +6980,6 @@
             <w:id w:val="111145805"/>
             <w:bibliography/>
           </w:sdtPr>
-          <w:sdtEndPr/>
           <w:sdtContent>
             <w:p>
               <w:pPr>
@@ -7818,6 +8411,127 @@
     </w:lvl>
   </w:abstractNum>
   <w:abstractNum w:abstractNumId="11" w15:restartNumberingAfterBreak="0">
+    <w:nsid w:val="79C71B0C"/>
+    <w:multiLevelType w:val="multilevel"/>
+    <w:tmpl w:val="99967EDA"/>
+    <w:lvl w:ilvl="0">
+      <w:start w:val="1"/>
+      <w:numFmt w:val="decimal"/>
+      <w:lvlText w:val="%1."/>
+      <w:lvlJc w:val="left"/>
+      <w:pPr>
+        <w:ind w:left="720" w:hanging="360"/>
+      </w:pPr>
+      <w:rPr>
+        <w:rFonts w:hint="default"/>
+      </w:rPr>
+    </w:lvl>
+    <w:lvl w:ilvl="1">
+      <w:start w:val="1"/>
+      <w:numFmt w:val="decimal"/>
+      <w:isLgl/>
+      <w:lvlText w:val="%1.%2."/>
+      <w:lvlJc w:val="left"/>
+      <w:pPr>
+        <w:ind w:left="1080" w:hanging="720"/>
+      </w:pPr>
+      <w:rPr>
+        <w:rFonts w:hint="default"/>
+      </w:rPr>
+    </w:lvl>
+    <w:lvl w:ilvl="2">
+      <w:start w:val="1"/>
+      <w:numFmt w:val="decimal"/>
+      <w:isLgl/>
+      <w:lvlText w:val="%1.%2.%3."/>
+      <w:lvlJc w:val="left"/>
+      <w:pPr>
+        <w:ind w:left="1440" w:hanging="1080"/>
+      </w:pPr>
+      <w:rPr>
+        <w:rFonts w:hint="default"/>
+      </w:rPr>
+    </w:lvl>
+    <w:lvl w:ilvl="3">
+      <w:start w:val="1"/>
+      <w:numFmt w:val="decimal"/>
+      <w:isLgl/>
+      <w:lvlText w:val="%1.%2.%3.%4."/>
+      <w:lvlJc w:val="left"/>
+      <w:pPr>
+        <w:ind w:left="1440" w:hanging="1080"/>
+      </w:pPr>
+      <w:rPr>
+        <w:rFonts w:hint="default"/>
+      </w:rPr>
+    </w:lvl>
+    <w:lvl w:ilvl="4">
+      <w:start w:val="1"/>
+      <w:numFmt w:val="decimal"/>
+      <w:isLgl/>
+      <w:lvlText w:val="%1.%2.%3.%4.%5."/>
+      <w:lvlJc w:val="left"/>
+      <w:pPr>
+        <w:ind w:left="1800" w:hanging="1440"/>
+      </w:pPr>
+      <w:rPr>
+        <w:rFonts w:hint="default"/>
+      </w:rPr>
+    </w:lvl>
+    <w:lvl w:ilvl="5">
+      <w:start w:val="1"/>
+      <w:numFmt w:val="decimal"/>
+      <w:isLgl/>
+      <w:lvlText w:val="%1.%2.%3.%4.%5.%6."/>
+      <w:lvlJc w:val="left"/>
+      <w:pPr>
+        <w:ind w:left="2160" w:hanging="1800"/>
+      </w:pPr>
+      <w:rPr>
+        <w:rFonts w:hint="default"/>
+      </w:rPr>
+    </w:lvl>
+    <w:lvl w:ilvl="6">
+      <w:start w:val="1"/>
+      <w:numFmt w:val="decimal"/>
+      <w:isLgl/>
+      <w:lvlText w:val="%1.%2.%3.%4.%5.%6.%7."/>
+      <w:lvlJc w:val="left"/>
+      <w:pPr>
+        <w:ind w:left="2160" w:hanging="1800"/>
+      </w:pPr>
+      <w:rPr>
+        <w:rFonts w:hint="default"/>
+      </w:rPr>
+    </w:lvl>
+    <w:lvl w:ilvl="7">
+      <w:start w:val="1"/>
+      <w:numFmt w:val="decimal"/>
+      <w:isLgl/>
+      <w:lvlText w:val="%1.%2.%3.%4.%5.%6.%7.%8."/>
+      <w:lvlJc w:val="left"/>
+      <w:pPr>
+        <w:ind w:left="2520" w:hanging="2160"/>
+      </w:pPr>
+      <w:rPr>
+        <w:rFonts w:hint="default"/>
+      </w:rPr>
+    </w:lvl>
+    <w:lvl w:ilvl="8">
+      <w:start w:val="1"/>
+      <w:numFmt w:val="decimal"/>
+      <w:isLgl/>
+      <w:lvlText w:val="%1.%2.%3.%4.%5.%6.%7.%8.%9."/>
+      <w:lvlJc w:val="left"/>
+      <w:pPr>
+        <w:ind w:left="2880" w:hanging="2520"/>
+      </w:pPr>
+      <w:rPr>
+        <w:rFonts w:hint="default"/>
+      </w:rPr>
+    </w:lvl>
+  </w:abstractNum>
+  <w:abstractNum w:abstractNumId="12" w15:restartNumberingAfterBreak="0">
     <w:nsid w:val="7E3173F6"/>
     <w:multiLevelType w:val="multilevel"/>
     <w:tmpl w:val="EF0C44EE"/>
@@ -7946,7 +8660,7 @@
     <w:abstractNumId w:val="3"/>
   </w:num>
   <w:num w:numId="6" w16cid:durableId="500630726">
-    <w:abstractNumId w:val="11"/>
+    <w:abstractNumId w:val="12"/>
   </w:num>
   <w:num w:numId="7" w16cid:durableId="1860773462">
     <w:abstractNumId w:val="5"/>
@@ -7965,6 +8679,9 @@
   </w:num>
   <w:num w:numId="12" w16cid:durableId="1347633458">
     <w:abstractNumId w:val="6"/>
+  </w:num>
+  <w:num w:numId="13" w16cid:durableId="1838573095">
+    <w:abstractNumId w:val="11"/>
   </w:num>
 </w:numbering>
 </file>

</xml_diff>